<commit_message>
created File2 and modified File1
</commit_message>
<xml_diff>
--- a/File1.docx
+++ b/File1.docx
@@ -13,6 +13,11 @@
     <w:p>
       <w:r>
         <w:t>This file is edited</w:t>
+      </w:r>
+    </w:p>
+    <w:p>
+      <w:r>
+        <w:t>File1 is edited again</w:t>
       </w:r>
       <w:bookmarkStart w:id="0" w:name="_GoBack"/>
       <w:bookmarkEnd w:id="0"/>

</xml_diff>

<commit_message>
changes in the branch
</commit_message>
<xml_diff>
--- a/File1.docx
+++ b/File1.docx
@@ -19,9 +19,15 @@
       <w:r>
         <w:t>File1 is edited again</w:t>
       </w:r>
+    </w:p>
+    <w:p>
+      <w:r>
+        <w:t>Working on branch Vasanti-test</w:t>
+      </w:r>
       <w:bookmarkStart w:id="0" w:name="_GoBack"/>
       <w:bookmarkEnd w:id="0"/>
     </w:p>
+    <w:p/>
     <w:sectPr>
       <w:pgSz w:w="12240" w:h="15840"/>
       <w:pgMar w:top="1440" w:right="1440" w:bottom="1440" w:left="1440" w:header="720" w:footer="720" w:gutter="0"/>

</xml_diff>

<commit_message>
changes after first pull
</commit_message>
<xml_diff>
--- a/File1.docx
+++ b/File1.docx
@@ -24,8 +24,18 @@
       <w:r>
         <w:t>Working on branch Vasanti-test</w:t>
       </w:r>
+    </w:p>
+    <w:p>
+      <w:r>
+        <w:t xml:space="preserve">Changes after the first pull from </w:t>
+      </w:r>
+      <w:proofErr w:type="spellStart"/>
+      <w:r>
+        <w:t>github</w:t>
+      </w:r>
       <w:bookmarkStart w:id="0" w:name="_GoBack"/>
       <w:bookmarkEnd w:id="0"/>
+      <w:proofErr w:type="spellEnd"/>
     </w:p>
     <w:p/>
     <w:sectPr>

</xml_diff>